<commit_message>
Instructions for setting up SSH key and using the SSH url
</commit_message>
<xml_diff>
--- a/Written Documents/Git reset changes which havent been added.docx
+++ b/Written Documents/Git reset changes which havent been added.docx
@@ -234,6 +234,17 @@
             </a:graphic>
           </wp:inline>
         </w:drawing>
+      </w:r>
+    </w:p>
+    <w:p/>
+    <w:p>
+      <w:r>
+        <w:t xml:space="preserve">Or can use </w:t>
+      </w:r>
+    </w:p>
+    <w:p>
+      <w:r>
+        <w:t>Git restore &lt;file&gt; per the instruction</w:t>
       </w:r>
     </w:p>
     <w:sectPr>

</xml_diff>